<commit_message>
Update Final Writeup NM2207 A0235264H.docx
</commit_message>
<xml_diff>
--- a/documentation/Final Writeup NM2207 A0235264H.docx
+++ b/documentation/Final Writeup NM2207 A0235264H.docx
@@ -41,105 +41,25 @@
           <w:sz w:val="24"/>
           <w:szCs w:val="24"/>
         </w:rPr>
-        <w:t xml:space="preserve">I developed an interactive game that involves </w:t>
-      </w:r>
-      <w:r>
-        <w:rPr>
-          <w:rFonts w:ascii="Times New Roman" w:hAnsi="Times New Roman" w:cs="Times New Roman"/>
-          <w:sz w:val="24"/>
-          <w:szCs w:val="24"/>
-        </w:rPr>
-        <w:t>exploring</w:t>
-      </w:r>
-      <w:r>
-        <w:rPr>
-          <w:rFonts w:ascii="Times New Roman" w:hAnsi="Times New Roman" w:cs="Times New Roman"/>
-          <w:sz w:val="24"/>
-          <w:szCs w:val="24"/>
-        </w:rPr>
-        <w:t xml:space="preserve"> an individual's message history to construct a narrative</w:t>
-      </w:r>
-      <w:r>
-        <w:rPr>
-          <w:rFonts w:ascii="Times New Roman" w:hAnsi="Times New Roman" w:cs="Times New Roman"/>
-          <w:sz w:val="24"/>
-          <w:szCs w:val="24"/>
-        </w:rPr>
-        <w:t>. I chose this medium because I feel like it allows me to challenge my learning form the document object model</w:t>
-      </w:r>
-      <w:r>
-        <w:rPr>
-          <w:rFonts w:ascii="Times New Roman" w:hAnsi="Times New Roman" w:cs="Times New Roman"/>
-          <w:sz w:val="24"/>
-          <w:szCs w:val="24"/>
-        </w:rPr>
-        <w:t>. Due to the sheer complexity of interactions required, my primary focus during development was on ensuring that users were safeguarded against unintentional inputs.</w:t>
-      </w:r>
-    </w:p>
-    <w:p>
-      <w:pPr>
-        <w:jc w:val="both"/>
-        <w:rPr>
-          <w:rFonts w:ascii="Times New Roman" w:hAnsi="Times New Roman" w:cs="Times New Roman"/>
-          <w:sz w:val="24"/>
-          <w:szCs w:val="24"/>
-        </w:rPr>
-      </w:pPr>
-      <w:r>
-        <w:rPr>
-          <w:rFonts w:ascii="Times New Roman" w:hAnsi="Times New Roman" w:cs="Times New Roman"/>
-          <w:sz w:val="24"/>
-          <w:szCs w:val="24"/>
-        </w:rPr>
-        <w:t xml:space="preserve">As the project progressed, I recognized the scope of the project was broader than I anticipated. Thus, I chose to pare it down and concentrate exclusively on perfecting the interactive chatbot component. Rather than creating a custom </w:t>
-      </w:r>
-      <w:r>
-        <w:rPr>
-          <w:rFonts w:ascii="Times New Roman" w:hAnsi="Times New Roman" w:cs="Times New Roman"/>
-          <w:sz w:val="24"/>
-          <w:szCs w:val="24"/>
-        </w:rPr>
-        <w:t>user interface</w:t>
-      </w:r>
-      <w:r>
-        <w:rPr>
-          <w:rFonts w:ascii="Times New Roman" w:hAnsi="Times New Roman" w:cs="Times New Roman"/>
-          <w:sz w:val="24"/>
-          <w:szCs w:val="24"/>
-        </w:rPr>
-        <w:t xml:space="preserve">, I opted to leverage an existing template and build in all </w:t>
-      </w:r>
-      <w:r>
-        <w:rPr>
-          <w:rFonts w:ascii="Times New Roman" w:hAnsi="Times New Roman" w:cs="Times New Roman"/>
-          <w:sz w:val="24"/>
-          <w:szCs w:val="24"/>
-        </w:rPr>
-        <w:t>my</w:t>
-      </w:r>
-      <w:r>
-        <w:rPr>
-          <w:rFonts w:ascii="Times New Roman" w:hAnsi="Times New Roman" w:cs="Times New Roman"/>
-          <w:sz w:val="24"/>
-          <w:szCs w:val="24"/>
-        </w:rPr>
-        <w:t xml:space="preserve"> desired features</w:t>
-      </w:r>
-      <w:r>
-        <w:rPr>
-          <w:rFonts w:ascii="Times New Roman" w:hAnsi="Times New Roman" w:cs="Times New Roman"/>
-          <w:sz w:val="24"/>
-          <w:szCs w:val="24"/>
-        </w:rPr>
-        <w:t xml:space="preserve"> into the template</w:t>
-      </w:r>
-      <w:r>
-        <w:rPr>
-          <w:rFonts w:ascii="Times New Roman" w:hAnsi="Times New Roman" w:cs="Times New Roman"/>
-          <w:sz w:val="24"/>
-          <w:szCs w:val="24"/>
-        </w:rPr>
-        <w:t>. This approach enabled me to optimize my time and prioritize the JavaScript component, which was integral to expressing my computational thinking.</w:t>
+        <w:t>I developed an interactive game that involves exploring an individual's message history to construct a narrative. I chose this medium because I feel like it allows me to challenge my learning form the document object model. Due to the sheer complexity of interactions required, my primary focus during development was on ensuring that users were safeguarded against unintentional inputs.</w:t>
+      </w:r>
+    </w:p>
+    <w:p>
+      <w:pPr>
+        <w:jc w:val="both"/>
+        <w:rPr>
+          <w:rFonts w:ascii="Times New Roman" w:hAnsi="Times New Roman" w:cs="Times New Roman"/>
+          <w:sz w:val="24"/>
+          <w:szCs w:val="24"/>
+        </w:rPr>
+      </w:pPr>
+      <w:r>
+        <w:rPr>
+          <w:rFonts w:ascii="Times New Roman" w:hAnsi="Times New Roman" w:cs="Times New Roman"/>
+          <w:sz w:val="24"/>
+          <w:szCs w:val="24"/>
+        </w:rPr>
+        <w:t>As the project progressed, I recognized the scope of the project was broader than I anticipated. Thus, I chose to pare it down and concentrate exclusively on perfecting the interactive chatbot component. Rather than creating a custom user interface, I opted to leverage an existing template and build in all my desired features into the template. This approach enabled me to optimize my time and prioritize the JavaScript component, which was integral to expressing my computational thinking.</w:t>
       </w:r>
     </w:p>
     <w:p>
@@ -225,65 +145,7 @@
           <w:sz w:val="24"/>
           <w:szCs w:val="24"/>
         </w:rPr>
-        <w:t xml:space="preserve">The plot of my project is not revolutionary, as crafting an engaging narrative with multiple outcomes </w:t>
-      </w:r>
-      <w:r>
-        <w:rPr>
-          <w:rFonts w:ascii="Times New Roman" w:hAnsi="Times New Roman" w:cs="Times New Roman"/>
-          <w:sz w:val="24"/>
-          <w:szCs w:val="24"/>
-        </w:rPr>
-        <w:t>is</w:t>
-      </w:r>
-      <w:r>
-        <w:rPr>
-          <w:rFonts w:ascii="Times New Roman" w:hAnsi="Times New Roman" w:cs="Times New Roman"/>
-          <w:sz w:val="24"/>
-          <w:szCs w:val="24"/>
-        </w:rPr>
-        <w:t xml:space="preserve"> a challenging task. Therefore, I chose to create a</w:t>
-      </w:r>
-      <w:r>
-        <w:rPr>
-          <w:rFonts w:ascii="Times New Roman" w:hAnsi="Times New Roman" w:cs="Times New Roman"/>
-          <w:sz w:val="24"/>
-          <w:szCs w:val="24"/>
-        </w:rPr>
-        <w:t xml:space="preserve"> small scale, intimate</w:t>
-      </w:r>
-      <w:r>
-        <w:rPr>
-          <w:rFonts w:ascii="Times New Roman" w:hAnsi="Times New Roman" w:cs="Times New Roman"/>
-          <w:sz w:val="24"/>
-          <w:szCs w:val="24"/>
-        </w:rPr>
-        <w:t xml:space="preserve"> story about an individual who used to be close friends with someone but eventually drifted apart.</w:t>
-      </w:r>
-      <w:r>
-        <w:rPr>
-          <w:rFonts w:ascii="Times New Roman" w:hAnsi="Times New Roman" w:cs="Times New Roman"/>
-          <w:sz w:val="24"/>
-          <w:szCs w:val="24"/>
-        </w:rPr>
-        <w:t xml:space="preserve"> </w:t>
-      </w:r>
-      <w:proofErr w:type="gramStart"/>
-      <w:r>
-        <w:rPr>
-          <w:rFonts w:ascii="Times New Roman" w:hAnsi="Times New Roman" w:cs="Times New Roman"/>
-          <w:sz w:val="24"/>
-          <w:szCs w:val="24"/>
-        </w:rPr>
-        <w:t>There’s</w:t>
-      </w:r>
-      <w:proofErr w:type="gramEnd"/>
-      <w:r>
-        <w:rPr>
-          <w:rFonts w:ascii="Times New Roman" w:hAnsi="Times New Roman" w:cs="Times New Roman"/>
-          <w:sz w:val="24"/>
-          <w:szCs w:val="24"/>
-        </w:rPr>
-        <w:t xml:space="preserve"> no motivation behind me picking this topic, apart from the fact that I remembered writing a similar story during my exams in grade 10.</w:t>
+        <w:t>The plot of my project is not revolutionary, as crafting an engaging narrative with multiple outcomes is a challenging task. Therefore, I chose to create a small scale, intimate story about an individual who used to be close friends with someone but eventually drifted apart. There’s no motivation behind me picking this topic, apart from the fact that I remembered writing a similar story during my exams in grade 10.</w:t>
       </w:r>
     </w:p>
     <w:p>
@@ -708,25 +570,7 @@
           <w:sz w:val="24"/>
           <w:szCs w:val="24"/>
         </w:rPr>
-        <w:t xml:space="preserve">I also learnt to plan out my game better. Week </w:t>
-      </w:r>
-      <w:proofErr w:type="gramStart"/>
-      <w:r>
-        <w:rPr>
-          <w:rFonts w:ascii="Times New Roman" w:hAnsi="Times New Roman" w:cs="Times New Roman"/>
-          <w:sz w:val="24"/>
-          <w:szCs w:val="24"/>
-        </w:rPr>
-        <w:t>10</w:t>
-      </w:r>
-      <w:proofErr w:type="gramEnd"/>
-      <w:r>
-        <w:rPr>
-          <w:rFonts w:ascii="Times New Roman" w:hAnsi="Times New Roman" w:cs="Times New Roman"/>
-          <w:sz w:val="24"/>
-          <w:szCs w:val="24"/>
-        </w:rPr>
-        <w:t xml:space="preserve"> was </w:t>
+        <w:t xml:space="preserve">I also learnt to plan out my game better. Week 10 was </w:t>
       </w:r>
       <w:r>
         <w:rPr>
@@ -1153,6 +997,133 @@
         </w:rPr>
         <w:t>I would also love to add a separate email section so that the user can explore even more options when looking through the “phone”.</w:t>
       </w:r>
+    </w:p>
+    <w:p>
+      <w:pPr>
+        <w:jc w:val="both"/>
+        <w:rPr>
+          <w:rFonts w:ascii="Times New Roman" w:hAnsi="Times New Roman" w:cs="Times New Roman"/>
+          <w:b/>
+          <w:bCs/>
+          <w:sz w:val="24"/>
+          <w:szCs w:val="24"/>
+          <w:u w:val="single"/>
+        </w:rPr>
+      </w:pPr>
+      <w:r>
+        <w:rPr>
+          <w:rFonts w:ascii="Times New Roman" w:hAnsi="Times New Roman" w:cs="Times New Roman"/>
+          <w:b/>
+          <w:bCs/>
+          <w:sz w:val="24"/>
+          <w:szCs w:val="24"/>
+          <w:u w:val="single"/>
+        </w:rPr>
+        <w:t>Sources</w:t>
+      </w:r>
+      <w:r>
+        <w:rPr>
+          <w:rFonts w:ascii="Times New Roman" w:hAnsi="Times New Roman" w:cs="Times New Roman"/>
+          <w:b/>
+          <w:bCs/>
+          <w:sz w:val="24"/>
+          <w:szCs w:val="24"/>
+          <w:u w:val="single"/>
+        </w:rPr>
+        <w:t xml:space="preserve"> </w:t>
+      </w:r>
+    </w:p>
+    <w:p>
+      <w:pPr>
+        <w:pStyle w:val="NormalWeb"/>
+        <w:ind w:left="567" w:hanging="567"/>
+      </w:pPr>
+      <w:proofErr w:type="spellStart"/>
+      <w:r>
+        <w:t>Douwe</w:t>
+      </w:r>
+      <w:proofErr w:type="spellEnd"/>
+      <w:r>
+        <w:t xml:space="preserve">. (n.d.). </w:t>
+      </w:r>
+      <w:r>
+        <w:rPr>
+          <w:i/>
+          <w:iCs/>
+        </w:rPr>
+        <w:t xml:space="preserve">Daily UI #013 | direct messaging - </w:t>
+      </w:r>
+      <w:proofErr w:type="spellStart"/>
+      <w:r>
+        <w:rPr>
+          <w:i/>
+          <w:iCs/>
+        </w:rPr>
+        <w:t>codepen</w:t>
+      </w:r>
+      <w:proofErr w:type="spellEnd"/>
+      <w:r>
+        <w:t xml:space="preserve">. Retrieved April 15, 2023, from https://codepen.io/mubangadv/pen/rXrOQa </w:t>
+      </w:r>
+    </w:p>
+    <w:p>
+      <w:pPr>
+        <w:pStyle w:val="NormalWeb"/>
+        <w:ind w:left="567" w:hanging="567"/>
+      </w:pPr>
+      <w:r>
+        <w:t xml:space="preserve">Games, K. (2017). </w:t>
+      </w:r>
+      <w:r>
+        <w:rPr>
+          <w:i/>
+          <w:iCs/>
+        </w:rPr>
+        <w:t>Simulacra</w:t>
+      </w:r>
+      <w:r>
+        <w:t xml:space="preserve">. </w:t>
+      </w:r>
+      <w:proofErr w:type="spellStart"/>
+      <w:r>
+        <w:t>Playsimulacra</w:t>
+      </w:r>
+      <w:proofErr w:type="spellEnd"/>
+      <w:r>
+        <w:t xml:space="preserve">. Retrieved April 15, 2023, from https://www.playsimulacra.com/simulacra </w:t>
+      </w:r>
+    </w:p>
+    <w:p>
+      <w:pPr>
+        <w:pStyle w:val="NormalWeb"/>
+        <w:ind w:left="567" w:hanging="567"/>
+      </w:pPr>
+      <w:r>
+        <w:t xml:space="preserve">w3schools. (n.d.). </w:t>
+      </w:r>
+      <w:r>
+        <w:rPr>
+          <w:i/>
+          <w:iCs/>
+        </w:rPr>
+        <w:t>How to - tabs</w:t>
+      </w:r>
+      <w:r>
+        <w:t xml:space="preserve">. How To Create Tabs. Retrieved April 15, 2023, from https://www.w3schools.com/howto/howto_js_tabs.asp </w:t>
+      </w:r>
+    </w:p>
+    <w:p>
+      <w:pPr>
+        <w:jc w:val="both"/>
+        <w:rPr>
+          <w:rFonts w:ascii="Times New Roman" w:hAnsi="Times New Roman" w:cs="Times New Roman"/>
+          <w:b/>
+          <w:bCs/>
+          <w:sz w:val="24"/>
+          <w:szCs w:val="24"/>
+          <w:u w:val="single"/>
+        </w:rPr>
+      </w:pPr>
     </w:p>
     <w:p>
       <w:pPr>
@@ -1892,6 +1863,7 @@
   <w:style w:type="character" w:default="1" w:styleId="DefaultParagraphFont">
     <w:name w:val="Default Paragraph Font"/>
     <w:uiPriority w:val="1"/>
+    <w:semiHidden/>
     <w:unhideWhenUsed/>
   </w:style>
   <w:style w:type="table" w:default="1" w:styleId="TableNormal">
@@ -1991,6 +1963,24 @@
     <w:rPr>
       <w:color w:val="605E5C"/>
       <w:shd w:val="clear" w:color="auto" w:fill="E1DFDD"/>
+    </w:rPr>
+  </w:style>
+  <w:style w:type="paragraph" w:styleId="NormalWeb">
+    <w:name w:val="Normal (Web)"/>
+    <w:basedOn w:val="Normal"/>
+    <w:uiPriority w:val="99"/>
+    <w:semiHidden/>
+    <w:unhideWhenUsed/>
+    <w:rsid w:val="00590AE4"/>
+    <w:pPr>
+      <w:spacing w:before="100" w:beforeAutospacing="1" w:after="100" w:afterAutospacing="1" w:line="240" w:lineRule="auto"/>
+    </w:pPr>
+    <w:rPr>
+      <w:rFonts w:ascii="Times New Roman" w:eastAsia="Times New Roman" w:hAnsi="Times New Roman" w:cs="Times New Roman"/>
+      <w:kern w:val="0"/>
+      <w:sz w:val="24"/>
+      <w:szCs w:val="24"/>
+      <w14:ligatures w14:val="none"/>
     </w:rPr>
   </w:style>
 </w:styles>

</xml_diff>